<commit_message>
correccion de algunos errores
</commit_message>
<xml_diff>
--- a/Consultas/Octava consulta/Octava Consulta-equipo1.docx
+++ b/Consultas/Octava consulta/Octava Consulta-equipo1.docx
@@ -4250,17 +4250,6 @@
     </w:p>
     <w:p>
       <w:pPr>
-        <w:spacing w:before="240" w:line="240" w:lineRule="auto"/>
-        <w:ind w:left="360"/>
-        <w:rPr>
-          <w:rFonts w:ascii="Arial" w:hAnsi="Arial" w:cs="Arial"/>
-          <w:sz w:val="24"/>
-          <w:szCs w:val="24"/>
-        </w:rPr>
-      </w:pPr>
-    </w:p>
-    <w:p>
-      <w:pPr>
         <w:spacing w:line="240" w:lineRule="auto"/>
         <w:ind w:left="360"/>
         <w:rPr>
@@ -8064,199 +8053,7 @@
               <w:sz w:val="24"/>
               <w:szCs w:val="24"/>
             </w:rPr>
-            <m:t>=#{</m:t>
-          </m:r>
-          <m:r>
-            <w:rPr>
-              <w:rFonts w:ascii="Cambria Math" w:hAnsi="Cambria Math" w:cs="Arial"/>
-              <w:sz w:val="24"/>
-              <w:szCs w:val="24"/>
-            </w:rPr>
-            <m:t>coloraciones</m:t>
-          </m:r>
-          <m:r>
-            <w:rPr>
-              <w:rFonts w:ascii="Cambria Math" w:hAnsi="Cambria Math" w:cs="Arial"/>
-              <w:sz w:val="24"/>
-              <w:szCs w:val="24"/>
-            </w:rPr>
-            <m:t xml:space="preserve"> </m:t>
-          </m:r>
-          <m:r>
-            <w:rPr>
-              <w:rFonts w:ascii="Cambria Math" w:hAnsi="Cambria Math" w:cs="Arial"/>
-              <w:sz w:val="24"/>
-              <w:szCs w:val="24"/>
-            </w:rPr>
-            <m:t>distintas</m:t>
-          </m:r>
-          <m:r>
-            <w:rPr>
-              <w:rFonts w:ascii="Cambria Math" w:hAnsi="Cambria Math" w:cs="Arial"/>
-              <w:sz w:val="24"/>
-              <w:szCs w:val="24"/>
-            </w:rPr>
-            <m:t xml:space="preserve"> </m:t>
-          </m:r>
-          <m:r>
-            <w:rPr>
-              <w:rFonts w:ascii="Cambria Math" w:hAnsi="Cambria Math" w:cs="Arial"/>
-              <w:sz w:val="24"/>
-              <w:szCs w:val="24"/>
-            </w:rPr>
-            <m:t>de</m:t>
-          </m:r>
-          <m:r>
-            <w:rPr>
-              <w:rFonts w:ascii="Cambria Math" w:hAnsi="Cambria Math" w:cs="Arial"/>
-              <w:sz w:val="24"/>
-              <w:szCs w:val="24"/>
-            </w:rPr>
-            <m:t xml:space="preserve"> </m:t>
-          </m:r>
-          <m:r>
-            <w:rPr>
-              <w:rFonts w:ascii="Cambria Math" w:hAnsi="Cambria Math" w:cs="Arial"/>
-              <w:sz w:val="24"/>
-              <w:szCs w:val="24"/>
-            </w:rPr>
-            <m:t>G</m:t>
-          </m:r>
-          <m:r>
-            <w:rPr>
-              <w:rFonts w:ascii="Cambria Math" w:hAnsi="Cambria Math" w:cs="Arial"/>
-              <w:sz w:val="24"/>
-              <w:szCs w:val="24"/>
-            </w:rPr>
-            <m:t xml:space="preserve"> </m:t>
-          </m:r>
-          <m:r>
-            <w:rPr>
-              <w:rFonts w:ascii="Cambria Math" w:hAnsi="Cambria Math" w:cs="Arial"/>
-              <w:sz w:val="24"/>
-              <w:szCs w:val="24"/>
-            </w:rPr>
-            <m:t>usando</m:t>
-          </m:r>
-          <m:r>
-            <w:rPr>
-              <w:rFonts w:ascii="Cambria Math" w:hAnsi="Cambria Math" w:cs="Arial"/>
-              <w:sz w:val="24"/>
-              <w:szCs w:val="24"/>
-            </w:rPr>
-            <m:t xml:space="preserve"> </m:t>
-          </m:r>
-          <m:r>
-            <w:rPr>
-              <w:rFonts w:ascii="Cambria Math" w:hAnsi="Cambria Math" w:cs="Arial"/>
-              <w:sz w:val="24"/>
-              <w:szCs w:val="24"/>
-            </w:rPr>
-            <m:t>los</m:t>
-          </m:r>
-          <m:r>
-            <w:rPr>
-              <w:rFonts w:ascii="Cambria Math" w:hAnsi="Cambria Math" w:cs="Arial"/>
-              <w:sz w:val="24"/>
-              <w:szCs w:val="24"/>
-            </w:rPr>
-            <m:t xml:space="preserve"> </m:t>
-          </m:r>
-          <m:r>
-            <w:rPr>
-              <w:rFonts w:ascii="Cambria Math" w:hAnsi="Cambria Math" w:cs="Arial"/>
-              <w:sz w:val="24"/>
-              <w:szCs w:val="24"/>
-            </w:rPr>
-            <m:t>colores</m:t>
-          </m:r>
-          <m:r>
-            <w:rPr>
-              <w:rFonts w:ascii="Cambria Math" w:hAnsi="Cambria Math" w:cs="Arial"/>
-              <w:sz w:val="24"/>
-              <w:szCs w:val="24"/>
-            </w:rPr>
-            <m:t xml:space="preserve"> </m:t>
-          </m:r>
-          <m:r>
-            <w:rPr>
-              <w:rFonts w:ascii="Cambria Math" w:hAnsi="Cambria Math" w:cs="Arial"/>
-              <w:sz w:val="24"/>
-              <w:szCs w:val="24"/>
-            </w:rPr>
-            <m:t>de</m:t>
-          </m:r>
-          <m:r>
-            <w:rPr>
-              <w:rFonts w:ascii="Cambria Math" w:hAnsi="Cambria Math" w:cs="Arial"/>
-              <w:sz w:val="24"/>
-              <w:szCs w:val="24"/>
-            </w:rPr>
-            <m:t xml:space="preserve"> </m:t>
-          </m:r>
-          <m:r>
-            <w:rPr>
-              <w:rFonts w:ascii="Cambria Math" w:hAnsi="Cambria Math" w:cs="Arial"/>
-              <w:sz w:val="24"/>
-              <w:szCs w:val="24"/>
-            </w:rPr>
-            <m:t>la</m:t>
-          </m:r>
-          <m:r>
-            <w:rPr>
-              <w:rFonts w:ascii="Cambria Math" w:hAnsi="Cambria Math" w:cs="Arial"/>
-              <w:sz w:val="24"/>
-              <w:szCs w:val="24"/>
-            </w:rPr>
-            <m:t xml:space="preserve"> </m:t>
-          </m:r>
-          <m:r>
-            <w:rPr>
-              <w:rFonts w:ascii="Cambria Math" w:hAnsi="Cambria Math" w:cs="Arial"/>
-              <w:sz w:val="24"/>
-              <w:szCs w:val="24"/>
-            </w:rPr>
-            <m:t>colecci</m:t>
-          </m:r>
-          <m:r>
-            <w:rPr>
-              <w:rFonts w:ascii="Cambria Math" w:hAnsi="Cambria Math" w:cs="Arial"/>
-              <w:sz w:val="24"/>
-              <w:szCs w:val="24"/>
-            </w:rPr>
-            <m:t>ó</m:t>
-          </m:r>
-          <m:r>
-            <w:rPr>
-              <w:rFonts w:ascii="Cambria Math" w:hAnsi="Cambria Math" w:cs="Arial"/>
-              <w:sz w:val="24"/>
-              <w:szCs w:val="24"/>
-            </w:rPr>
-            <m:t>n</m:t>
-          </m:r>
-          <m:r>
-            <w:rPr>
-              <w:rFonts w:ascii="Cambria Math" w:hAnsi="Cambria Math" w:cs="Arial"/>
-              <w:sz w:val="24"/>
-              <w:szCs w:val="24"/>
-            </w:rPr>
-            <m:t xml:space="preserve"> {1, ..., </m:t>
-          </m:r>
-          <m:r>
-            <w:rPr>
-              <w:rFonts w:ascii="Cambria Math" w:hAnsi="Cambria Math" w:cs="Arial"/>
-              <w:sz w:val="24"/>
-              <w:szCs w:val="24"/>
-            </w:rPr>
-            <m:t>k</m:t>
-          </m:r>
-          <m:r>
-            <w:rPr>
-              <w:rFonts w:ascii="Cambria Math" w:hAnsi="Cambria Math" w:cs="Arial"/>
-              <w:sz w:val="24"/>
-              <w:szCs w:val="24"/>
-            </w:rPr>
-            <m:t>}}</m:t>
+            <m:t>=#{coloraciones distintas de G usando los colores de la colección {1, ..., k}}</m:t>
           </m:r>
         </m:oMath>
       </m:oMathPara>
@@ -13270,16 +13067,6 @@
     </w:p>
     <w:p>
       <w:pPr>
-        <w:spacing w:line="240" w:lineRule="auto"/>
-        <w:rPr>
-          <w:rFonts w:ascii="Arial" w:hAnsi="Arial" w:cs="Arial"/>
-          <w:sz w:val="24"/>
-          <w:szCs w:val="24"/>
-        </w:rPr>
-      </w:pPr>
-    </w:p>
-    <w:p>
-      <w:pPr>
         <w:pStyle w:val="Prrafodelista"/>
         <w:spacing w:line="240" w:lineRule="auto"/>
         <w:ind w:left="360"/>
@@ -13645,6 +13432,18 @@
           <w:szCs w:val="24"/>
         </w:rPr>
       </w:pPr>
+    </w:p>
+    <w:p>
+      <w:pPr>
+        <w:spacing w:line="240" w:lineRule="auto"/>
+        <w:rPr>
+          <w:rFonts w:ascii="Arial" w:hAnsi="Arial" w:cs="Arial"/>
+          <w:sz w:val="24"/>
+          <w:szCs w:val="24"/>
+        </w:rPr>
+      </w:pPr>
+      <w:bookmarkStart w:id="8" w:name="_GoBack"/>
+      <w:bookmarkEnd w:id="8"/>
     </w:p>
     <w:p>
       <w:pPr>
@@ -13863,17 +13662,7 @@
                   <w:szCs w:val="24"/>
                   <w:lang w:val="es-ES"/>
                 </w:rPr>
-                <w:t>Murga Díaz. M (2013)</w:t>
-              </w:r>
-              <w:r>
-                <w:rPr>
-                  <w:rFonts w:ascii="Arial" w:hAnsi="Arial" w:cs="Arial"/>
-                  <w:noProof/>
-                  <w:sz w:val="24"/>
-                  <w:szCs w:val="24"/>
-                  <w:lang w:val="es-ES"/>
-                </w:rPr>
-                <w:t xml:space="preserve"> “Coloración en grafos” Universidad de Cantabria.</w:t>
+                <w:t>Murga Díaz. M (2013) “Coloración en grafos” Universidad de Cantabria.</w:t>
               </w:r>
             </w:p>
             <w:p>
@@ -14417,6 +14206,7 @@
           <w:id w:val="-20556983"/>
           <w:citation/>
         </w:sdtPr>
+        <w:sdtEndPr/>
         <w:sdtContent>
           <w:r>
             <w:fldChar w:fldCharType="begin"/>
@@ -14519,6 +14309,7 @@
           <w:id w:val="-332146703"/>
           <w:citation/>
         </w:sdtPr>
+        <w:sdtEndPr/>
         <w:sdtContent>
           <w:r>
             <w:fldChar w:fldCharType="begin"/>
@@ -14635,6 +14426,7 @@
           <w:id w:val="1477871631"/>
           <w:citation/>
         </w:sdtPr>
+        <w:sdtEndPr/>
         <w:sdtContent>
           <w:r>
             <w:fldChar w:fldCharType="begin"/>
@@ -14746,6 +14538,7 @@
           <w:id w:val="1095982061"/>
           <w:citation/>
         </w:sdtPr>
+        <w:sdtEndPr/>
         <w:sdtContent>
           <w:r>
             <w:fldChar w:fldCharType="begin"/>
@@ -14848,6 +14641,7 @@
           <w:id w:val="-751899089"/>
           <w:citation/>
         </w:sdtPr>
+        <w:sdtEndPr/>
         <w:sdtContent>
           <w:r>
             <w:fldChar w:fldCharType="begin"/>
@@ -14897,6 +14691,7 @@
           <w:id w:val="-128868622"/>
           <w:citation/>
         </w:sdtPr>
+        <w:sdtEndPr/>
         <w:sdtContent>
           <w:r>
             <w:fldChar w:fldCharType="begin"/>
@@ -14946,6 +14741,7 @@
           <w:id w:val="-570348946"/>
           <w:citation/>
         </w:sdtPr>
+        <w:sdtEndPr/>
         <w:sdtContent>
           <w:r>
             <w:fldChar w:fldCharType="begin"/>
@@ -14995,6 +14791,7 @@
           <w:id w:val="-1558237427"/>
           <w:citation/>
         </w:sdtPr>
+        <w:sdtEndPr/>
         <w:sdtContent>
           <w:r>
             <w:fldChar w:fldCharType="begin"/>
@@ -15044,6 +14841,7 @@
           <w:id w:val="-1690134927"/>
           <w:citation/>
         </w:sdtPr>
+        <w:sdtEndPr/>
         <w:sdtContent>
           <w:r>
             <w:fldChar w:fldCharType="begin"/>
@@ -15152,6 +14950,7 @@
           <w:id w:val="-1731614119"/>
           <w:citation/>
         </w:sdtPr>
+        <w:sdtEndPr/>
         <w:sdtContent>
           <w:r>
             <w:fldChar w:fldCharType="begin"/>
@@ -15282,6 +15081,7 @@
           <w:id w:val="-1081684044"/>
           <w:citation/>
         </w:sdtPr>
+        <w:sdtEndPr/>
         <w:sdtContent>
           <w:r>
             <w:fldChar w:fldCharType="begin"/>
@@ -15417,6 +15217,7 @@
           <w:id w:val="-381398274"/>
           <w:citation/>
         </w:sdtPr>
+        <w:sdtEndPr/>
         <w:sdtContent>
           <w:r>
             <w:fldChar w:fldCharType="begin"/>
@@ -15493,6 +15294,7 @@
           <w:id w:val="464162684"/>
           <w:citation/>
         </w:sdtPr>
+        <w:sdtEndPr/>
         <w:sdtContent>
           <w:r>
             <w:fldChar w:fldCharType="begin"/>
@@ -15604,6 +15406,7 @@
           <w:id w:val="1176459680"/>
           <w:citation/>
         </w:sdtPr>
+        <w:sdtEndPr/>
         <w:sdtContent>
           <w:r>
             <w:fldChar w:fldCharType="begin"/>
@@ -15714,19 +15517,7 @@
           <w:sz w:val="20"/>
           <w:szCs w:val="20"/>
         </w:rPr>
-        <w:t>Naf</w:t>
-      </w:r>
-      <w:bookmarkStart w:id="8" w:name="_GoBack"/>
-      <w:bookmarkEnd w:id="8"/>
-      <w:r>
-        <w:rPr>
-          <w:rFonts w:asciiTheme="minorHAnsi" w:eastAsiaTheme="minorHAnsi" w:hAnsiTheme="minorHAnsi" w:cstheme="minorBidi"/>
-          <w:noProof/>
-          <w:color w:val="auto"/>
-          <w:sz w:val="20"/>
-          <w:szCs w:val="20"/>
-        </w:rPr>
-        <w:t>er R. Bounds on the independence number of a graph in terms of order, size and maximum degree</w:t>
+        <w:t>Nafer R. Bounds on the independence number of a graph in terms of order, size and maximum degree</w:t>
       </w:r>
       <w:r>
         <w:rPr>
@@ -18802,7 +18593,7 @@
 </file>
 
 <file path=customXml/itemProps1.xml><?xml version="1.0" encoding="utf-8"?>
-<ds:datastoreItem xmlns:ds="http://schemas.openxmlformats.org/officeDocument/2006/customXml" ds:itemID="{D2CD1529-A522-4F50-886A-D33BF0B51A96}">
+<ds:datastoreItem xmlns:ds="http://schemas.openxmlformats.org/officeDocument/2006/customXml" ds:itemID="{A6CA491C-E1EC-453B-B2EF-C39836569DFB}">
   <ds:schemaRefs>
     <ds:schemaRef ds:uri="http://schemas.openxmlformats.org/officeDocument/2006/bibliography"/>
   </ds:schemaRefs>

</xml_diff>